<commit_message>
leetcode of 29th Aug
</commit_message>
<xml_diff>
--- a/CSCI 572 NOTES.docx
+++ b/CSCI 572 NOTES.docx
@@ -6,7 +6,6 @@
       <w:pPr>
         <w:jc w:val="center"/>
         <w:rPr>
-          <w:rFonts w:hint="eastAsia"/>
           <w:sz w:val="52"/>
           <w:szCs w:val="52"/>
         </w:rPr>
@@ -31,9 +30,6 @@
     <w:p>
       <w:pPr>
         <w:pStyle w:val="1"/>
-        <w:rPr>
-          <w:rFonts w:hint="eastAsia"/>
-        </w:rPr>
       </w:pPr>
       <w:r>
         <w:t>W</w:t>
@@ -49,7 +45,6 @@
       <w:pPr>
         <w:jc w:val="left"/>
         <w:rPr>
-          <w:rFonts w:hint="eastAsia"/>
           <w:sz w:val="24"/>
           <w:szCs w:val="24"/>
         </w:rPr>
@@ -74,7 +69,6 @@
       <w:pPr>
         <w:jc w:val="left"/>
         <w:rPr>
-          <w:rFonts w:hint="eastAsia"/>
           <w:sz w:val="24"/>
           <w:szCs w:val="24"/>
         </w:rPr>
@@ -120,7 +114,6 @@
       <w:pPr>
         <w:jc w:val="left"/>
         <w:rPr>
-          <w:rFonts w:hint="eastAsia"/>
           <w:sz w:val="24"/>
           <w:szCs w:val="24"/>
         </w:rPr>
@@ -166,7 +159,6 @@
       <w:pPr>
         <w:jc w:val="left"/>
         <w:rPr>
-          <w:rFonts w:hint="eastAsia"/>
           <w:sz w:val="24"/>
           <w:szCs w:val="24"/>
         </w:rPr>
@@ -184,7 +176,6 @@
       <w:pPr>
         <w:jc w:val="left"/>
         <w:rPr>
-          <w:rFonts w:hint="eastAsia"/>
           <w:sz w:val="24"/>
           <w:szCs w:val="24"/>
         </w:rPr>
@@ -202,7 +193,6 @@
       <w:pPr>
         <w:jc w:val="left"/>
         <w:rPr>
-          <w:rFonts w:hint="eastAsia"/>
           <w:sz w:val="24"/>
           <w:szCs w:val="24"/>
         </w:rPr>
@@ -230,7 +220,6 @@
       <w:pPr>
         <w:jc w:val="left"/>
         <w:rPr>
-          <w:rFonts w:hint="eastAsia"/>
           <w:sz w:val="24"/>
           <w:szCs w:val="24"/>
         </w:rPr>
@@ -270,8 +259,611 @@
         </w:rPr>
         <w:t xml:space="preserve"> web server had the largest growth</w:t>
       </w:r>
+    </w:p>
+    <w:p>
+      <w:pPr>
+        <w:jc w:val="left"/>
+        <w:rPr>
+          <w:rFonts w:hint="eastAsia"/>
+          <w:sz w:val="24"/>
+          <w:szCs w:val="24"/>
+        </w:rPr>
+      </w:pPr>
+    </w:p>
+    <w:p>
+      <w:pPr>
+        <w:jc w:val="left"/>
+        <w:rPr>
+          <w:rFonts w:hint="eastAsia"/>
+          <w:sz w:val="24"/>
+          <w:szCs w:val="24"/>
+        </w:rPr>
+      </w:pPr>
+      <w:r>
+        <w:rPr>
+          <w:sz w:val="24"/>
+          <w:szCs w:val="24"/>
+        </w:rPr>
+        <w:t>H</w:t>
+      </w:r>
+      <w:r>
+        <w:rPr>
+          <w:rFonts w:hint="eastAsia"/>
+          <w:sz w:val="24"/>
+          <w:szCs w:val="24"/>
+        </w:rPr>
+        <w:t>ow to measure the quality of search engine:</w:t>
+      </w:r>
+    </w:p>
+    <w:p>
+      <w:pPr>
+        <w:jc w:val="left"/>
+        <w:rPr>
+          <w:rFonts w:hint="eastAsia"/>
+          <w:sz w:val="24"/>
+          <w:szCs w:val="24"/>
+        </w:rPr>
+      </w:pPr>
+      <w:r>
+        <w:rPr>
+          <w:sz w:val="24"/>
+          <w:szCs w:val="24"/>
+        </w:rPr>
+        <w:t>P</w:t>
+      </w:r>
+      <w:r>
+        <w:rPr>
+          <w:rFonts w:hint="eastAsia"/>
+          <w:sz w:val="24"/>
+          <w:szCs w:val="24"/>
+        </w:rPr>
+        <w:t xml:space="preserve">recision=number of relevant items </w:t>
+      </w:r>
+      <w:proofErr w:type="spellStart"/>
+      <w:r>
+        <w:rPr>
+          <w:rFonts w:hint="eastAsia"/>
+          <w:sz w:val="24"/>
+          <w:szCs w:val="24"/>
+        </w:rPr>
+        <w:t>retrived</w:t>
+      </w:r>
+      <w:proofErr w:type="spellEnd"/>
+      <w:r>
+        <w:rPr>
+          <w:rFonts w:hint="eastAsia"/>
+          <w:sz w:val="24"/>
+          <w:szCs w:val="24"/>
+        </w:rPr>
+        <w:t xml:space="preserve">/all </w:t>
+      </w:r>
+      <w:proofErr w:type="spellStart"/>
+      <w:r>
+        <w:rPr>
+          <w:rFonts w:hint="eastAsia"/>
+          <w:sz w:val="24"/>
+          <w:szCs w:val="24"/>
+        </w:rPr>
+        <w:t>retrived</w:t>
+      </w:r>
+      <w:proofErr w:type="spellEnd"/>
+      <w:r>
+        <w:rPr>
+          <w:rFonts w:hint="eastAsia"/>
+          <w:sz w:val="24"/>
+          <w:szCs w:val="24"/>
+        </w:rPr>
+        <w:t xml:space="preserve"> items</w:t>
+      </w:r>
+    </w:p>
+    <w:p>
+      <w:pPr>
+        <w:jc w:val="left"/>
+        <w:rPr>
+          <w:rFonts w:hint="eastAsia"/>
+          <w:sz w:val="24"/>
+          <w:szCs w:val="24"/>
+        </w:rPr>
+      </w:pPr>
+      <w:r>
+        <w:rPr>
+          <w:sz w:val="24"/>
+          <w:szCs w:val="24"/>
+        </w:rPr>
+        <w:t>R</w:t>
+      </w:r>
+      <w:r>
+        <w:rPr>
+          <w:rFonts w:hint="eastAsia"/>
+          <w:sz w:val="24"/>
+          <w:szCs w:val="24"/>
+        </w:rPr>
+        <w:t xml:space="preserve">ecall=number of items </w:t>
+      </w:r>
+      <w:proofErr w:type="spellStart"/>
+      <w:r>
+        <w:rPr>
+          <w:rFonts w:hint="eastAsia"/>
+          <w:sz w:val="24"/>
+          <w:szCs w:val="24"/>
+        </w:rPr>
+        <w:t>retrived</w:t>
+      </w:r>
+      <w:proofErr w:type="spellEnd"/>
+      <w:r>
+        <w:rPr>
+          <w:rFonts w:hint="eastAsia"/>
+          <w:sz w:val="24"/>
+          <w:szCs w:val="24"/>
+        </w:rPr>
+        <w:t>/all relevant items</w:t>
+      </w:r>
+    </w:p>
+    <w:tbl>
+      <w:tblPr>
+        <w:tblStyle w:val="a3"/>
+        <w:tblW w:w="0" w:type="auto"/>
+        <w:tblLook w:val="04A0" w:firstRow="1" w:lastRow="0" w:firstColumn="1" w:lastColumn="0" w:noHBand="0" w:noVBand="1"/>
+      </w:tblPr>
+      <w:tblGrid>
+        <w:gridCol w:w="2840"/>
+        <w:gridCol w:w="2841"/>
+        <w:gridCol w:w="2841"/>
+      </w:tblGrid>
+      <w:tr>
+        <w:tc>
+          <w:tcPr>
+            <w:tcW w:w="2840" w:type="dxa"/>
+          </w:tcPr>
+          <w:p>
+            <w:pPr>
+              <w:jc w:val="left"/>
+              <w:rPr>
+                <w:rFonts w:hint="eastAsia"/>
+                <w:sz w:val="24"/>
+                <w:szCs w:val="24"/>
+              </w:rPr>
+            </w:pPr>
+          </w:p>
+        </w:tc>
+        <w:tc>
+          <w:tcPr>
+            <w:tcW w:w="2841" w:type="dxa"/>
+          </w:tcPr>
+          <w:p>
+            <w:pPr>
+              <w:jc w:val="left"/>
+              <w:rPr>
+                <w:rFonts w:hint="eastAsia"/>
+                <w:sz w:val="24"/>
+                <w:szCs w:val="24"/>
+              </w:rPr>
+            </w:pPr>
+            <w:r>
+              <w:rPr>
+                <w:sz w:val="24"/>
+                <w:szCs w:val="24"/>
+              </w:rPr>
+              <w:t>R</w:t>
+            </w:r>
+            <w:r>
+              <w:rPr>
+                <w:rFonts w:hint="eastAsia"/>
+                <w:sz w:val="24"/>
+                <w:szCs w:val="24"/>
+              </w:rPr>
+              <w:t xml:space="preserve">elevant </w:t>
+            </w:r>
+          </w:p>
+        </w:tc>
+        <w:tc>
+          <w:tcPr>
+            <w:tcW w:w="2841" w:type="dxa"/>
+          </w:tcPr>
+          <w:p>
+            <w:pPr>
+              <w:jc w:val="left"/>
+              <w:rPr>
+                <w:rFonts w:hint="eastAsia"/>
+                <w:sz w:val="24"/>
+                <w:szCs w:val="24"/>
+              </w:rPr>
+            </w:pPr>
+            <w:proofErr w:type="spellStart"/>
+            <w:r>
+              <w:rPr>
+                <w:sz w:val="24"/>
+                <w:szCs w:val="24"/>
+              </w:rPr>
+              <w:t>N</w:t>
+            </w:r>
+            <w:r>
+              <w:rPr>
+                <w:rFonts w:hint="eastAsia"/>
+                <w:sz w:val="24"/>
+                <w:szCs w:val="24"/>
+              </w:rPr>
+              <w:t>onrelevant</w:t>
+            </w:r>
+            <w:proofErr w:type="spellEnd"/>
+          </w:p>
+        </w:tc>
+      </w:tr>
+      <w:tr>
+        <w:tc>
+          <w:tcPr>
+            <w:tcW w:w="2840" w:type="dxa"/>
+          </w:tcPr>
+          <w:p>
+            <w:pPr>
+              <w:jc w:val="left"/>
+              <w:rPr>
+                <w:rFonts w:hint="eastAsia"/>
+                <w:sz w:val="24"/>
+                <w:szCs w:val="24"/>
+              </w:rPr>
+            </w:pPr>
+            <w:proofErr w:type="spellStart"/>
+            <w:r>
+              <w:rPr>
+                <w:sz w:val="24"/>
+                <w:szCs w:val="24"/>
+              </w:rPr>
+              <w:t>R</w:t>
+            </w:r>
+            <w:r>
+              <w:rPr>
+                <w:rFonts w:hint="eastAsia"/>
+                <w:sz w:val="24"/>
+                <w:szCs w:val="24"/>
+              </w:rPr>
+              <w:t>etrived</w:t>
+            </w:r>
+            <w:proofErr w:type="spellEnd"/>
+          </w:p>
+        </w:tc>
+        <w:tc>
+          <w:tcPr>
+            <w:tcW w:w="2841" w:type="dxa"/>
+          </w:tcPr>
+          <w:p>
+            <w:pPr>
+              <w:jc w:val="left"/>
+              <w:rPr>
+                <w:rFonts w:hint="eastAsia"/>
+                <w:sz w:val="24"/>
+                <w:szCs w:val="24"/>
+              </w:rPr>
+            </w:pPr>
+            <w:r>
+              <w:rPr>
+                <w:sz w:val="24"/>
+                <w:szCs w:val="24"/>
+              </w:rPr>
+              <w:t>T</w:t>
+            </w:r>
+            <w:r>
+              <w:rPr>
+                <w:rFonts w:hint="eastAsia"/>
+                <w:sz w:val="24"/>
+                <w:szCs w:val="24"/>
+              </w:rPr>
+              <w:t>rue positive(</w:t>
+            </w:r>
+            <w:proofErr w:type="spellStart"/>
+            <w:r>
+              <w:rPr>
+                <w:rFonts w:hint="eastAsia"/>
+                <w:sz w:val="24"/>
+                <w:szCs w:val="24"/>
+              </w:rPr>
+              <w:t>tp</w:t>
+            </w:r>
+            <w:proofErr w:type="spellEnd"/>
+            <w:r>
+              <w:rPr>
+                <w:rFonts w:hint="eastAsia"/>
+                <w:sz w:val="24"/>
+                <w:szCs w:val="24"/>
+              </w:rPr>
+              <w:t>)</w:t>
+            </w:r>
+          </w:p>
+        </w:tc>
+        <w:tc>
+          <w:tcPr>
+            <w:tcW w:w="2841" w:type="dxa"/>
+          </w:tcPr>
+          <w:p>
+            <w:pPr>
+              <w:jc w:val="left"/>
+              <w:rPr>
+                <w:rFonts w:hint="eastAsia"/>
+                <w:sz w:val="24"/>
+                <w:szCs w:val="24"/>
+              </w:rPr>
+            </w:pPr>
+            <w:r>
+              <w:rPr>
+                <w:sz w:val="24"/>
+                <w:szCs w:val="24"/>
+              </w:rPr>
+              <w:t>F</w:t>
+            </w:r>
+            <w:r>
+              <w:rPr>
+                <w:rFonts w:hint="eastAsia"/>
+                <w:sz w:val="24"/>
+                <w:szCs w:val="24"/>
+              </w:rPr>
+              <w:t>alse positive(</w:t>
+            </w:r>
+            <w:proofErr w:type="spellStart"/>
+            <w:r>
+              <w:rPr>
+                <w:rFonts w:hint="eastAsia"/>
+                <w:sz w:val="24"/>
+                <w:szCs w:val="24"/>
+              </w:rPr>
+              <w:t>fp</w:t>
+            </w:r>
+            <w:proofErr w:type="spellEnd"/>
+            <w:r>
+              <w:rPr>
+                <w:rFonts w:hint="eastAsia"/>
+                <w:sz w:val="24"/>
+                <w:szCs w:val="24"/>
+              </w:rPr>
+              <w:t>)</w:t>
+            </w:r>
+          </w:p>
+        </w:tc>
+      </w:tr>
+      <w:tr>
+        <w:tc>
+          <w:tcPr>
+            <w:tcW w:w="2840" w:type="dxa"/>
+          </w:tcPr>
+          <w:p>
+            <w:pPr>
+              <w:jc w:val="left"/>
+              <w:rPr>
+                <w:rFonts w:hint="eastAsia"/>
+                <w:sz w:val="24"/>
+                <w:szCs w:val="24"/>
+              </w:rPr>
+            </w:pPr>
+            <w:r>
+              <w:rPr>
+                <w:sz w:val="24"/>
+                <w:szCs w:val="24"/>
+              </w:rPr>
+              <w:t>N</w:t>
+            </w:r>
+            <w:r>
+              <w:rPr>
+                <w:rFonts w:hint="eastAsia"/>
+                <w:sz w:val="24"/>
+                <w:szCs w:val="24"/>
+              </w:rPr>
+              <w:t xml:space="preserve">ot </w:t>
+            </w:r>
+            <w:proofErr w:type="spellStart"/>
+            <w:r>
+              <w:rPr>
+                <w:rFonts w:hint="eastAsia"/>
+                <w:sz w:val="24"/>
+                <w:szCs w:val="24"/>
+              </w:rPr>
+              <w:t>retrived</w:t>
+            </w:r>
+            <w:proofErr w:type="spellEnd"/>
+          </w:p>
+        </w:tc>
+        <w:tc>
+          <w:tcPr>
+            <w:tcW w:w="2841" w:type="dxa"/>
+          </w:tcPr>
+          <w:p>
+            <w:pPr>
+              <w:jc w:val="left"/>
+              <w:rPr>
+                <w:rFonts w:hint="eastAsia"/>
+                <w:sz w:val="24"/>
+                <w:szCs w:val="24"/>
+              </w:rPr>
+            </w:pPr>
+            <w:r>
+              <w:rPr>
+                <w:sz w:val="24"/>
+                <w:szCs w:val="24"/>
+              </w:rPr>
+              <w:t>F</w:t>
+            </w:r>
+            <w:r>
+              <w:rPr>
+                <w:rFonts w:hint="eastAsia"/>
+                <w:sz w:val="24"/>
+                <w:szCs w:val="24"/>
+              </w:rPr>
+              <w:t>alse negative(</w:t>
+            </w:r>
+            <w:proofErr w:type="spellStart"/>
+            <w:r>
+              <w:rPr>
+                <w:rFonts w:hint="eastAsia"/>
+                <w:sz w:val="24"/>
+                <w:szCs w:val="24"/>
+              </w:rPr>
+              <w:t>fn</w:t>
+            </w:r>
+            <w:proofErr w:type="spellEnd"/>
+            <w:r>
+              <w:rPr>
+                <w:rFonts w:hint="eastAsia"/>
+                <w:sz w:val="24"/>
+                <w:szCs w:val="24"/>
+              </w:rPr>
+              <w:t>)</w:t>
+            </w:r>
+          </w:p>
+        </w:tc>
+        <w:tc>
+          <w:tcPr>
+            <w:tcW w:w="2841" w:type="dxa"/>
+          </w:tcPr>
+          <w:p>
+            <w:pPr>
+              <w:jc w:val="left"/>
+              <w:rPr>
+                <w:rFonts w:hint="eastAsia"/>
+                <w:sz w:val="24"/>
+                <w:szCs w:val="24"/>
+              </w:rPr>
+            </w:pPr>
+            <w:r>
+              <w:rPr>
+                <w:sz w:val="24"/>
+                <w:szCs w:val="24"/>
+              </w:rPr>
+              <w:t>T</w:t>
+            </w:r>
+            <w:r>
+              <w:rPr>
+                <w:rFonts w:hint="eastAsia"/>
+                <w:sz w:val="24"/>
+                <w:szCs w:val="24"/>
+              </w:rPr>
+              <w:t>rue negative(</w:t>
+            </w:r>
+            <w:proofErr w:type="spellStart"/>
+            <w:r>
+              <w:rPr>
+                <w:rFonts w:hint="eastAsia"/>
+                <w:sz w:val="24"/>
+                <w:szCs w:val="24"/>
+              </w:rPr>
+              <w:t>tn</w:t>
+            </w:r>
+            <w:proofErr w:type="spellEnd"/>
+            <w:r>
+              <w:rPr>
+                <w:rFonts w:hint="eastAsia"/>
+                <w:sz w:val="24"/>
+                <w:szCs w:val="24"/>
+              </w:rPr>
+              <w:t>)</w:t>
+            </w:r>
+          </w:p>
+        </w:tc>
+      </w:tr>
+    </w:tbl>
+    <w:p>
+      <w:pPr>
+        <w:jc w:val="left"/>
+        <w:rPr>
+          <w:rFonts w:hint="eastAsia"/>
+          <w:sz w:val="24"/>
+          <w:szCs w:val="24"/>
+        </w:rPr>
+      </w:pPr>
+    </w:p>
+    <w:p>
+      <w:pPr>
+        <w:jc w:val="left"/>
+        <w:rPr>
+          <w:rFonts w:hint="eastAsia"/>
+          <w:sz w:val="24"/>
+          <w:szCs w:val="24"/>
+        </w:rPr>
+      </w:pPr>
+      <w:r>
+        <w:rPr>
+          <w:sz w:val="24"/>
+          <w:szCs w:val="24"/>
+        </w:rPr>
+        <w:t>P</w:t>
+      </w:r>
+      <w:r>
+        <w:rPr>
+          <w:rFonts w:hint="eastAsia"/>
+          <w:sz w:val="24"/>
+          <w:szCs w:val="24"/>
+        </w:rPr>
+        <w:t>recision=</w:t>
+      </w:r>
+      <w:proofErr w:type="spellStart"/>
+      <w:r>
+        <w:rPr>
+          <w:rFonts w:hint="eastAsia"/>
+          <w:sz w:val="24"/>
+          <w:szCs w:val="24"/>
+        </w:rPr>
+        <w:t>tp</w:t>
+      </w:r>
+      <w:proofErr w:type="spellEnd"/>
+      <w:proofErr w:type="gramStart"/>
+      <w:r>
+        <w:rPr>
+          <w:rFonts w:hint="eastAsia"/>
+          <w:sz w:val="24"/>
+          <w:szCs w:val="24"/>
+        </w:rPr>
+        <w:t>/(</w:t>
+      </w:r>
+      <w:proofErr w:type="spellStart"/>
+      <w:proofErr w:type="gramEnd"/>
+      <w:r>
+        <w:rPr>
+          <w:rFonts w:hint="eastAsia"/>
+          <w:sz w:val="24"/>
+          <w:szCs w:val="24"/>
+        </w:rPr>
+        <w:t>tp+fp</w:t>
+      </w:r>
+      <w:proofErr w:type="spellEnd"/>
+      <w:r>
+        <w:rPr>
+          <w:rFonts w:hint="eastAsia"/>
+          <w:sz w:val="24"/>
+          <w:szCs w:val="24"/>
+        </w:rPr>
+        <w:t>)</w:t>
+      </w:r>
+    </w:p>
+    <w:p>
+      <w:pPr>
+        <w:jc w:val="left"/>
+        <w:rPr>
+          <w:sz w:val="24"/>
+          <w:szCs w:val="24"/>
+        </w:rPr>
+      </w:pPr>
+      <w:r>
+        <w:rPr>
+          <w:sz w:val="24"/>
+          <w:szCs w:val="24"/>
+        </w:rPr>
+        <w:t>R</w:t>
+      </w:r>
+      <w:r>
+        <w:rPr>
+          <w:rFonts w:hint="eastAsia"/>
+          <w:sz w:val="24"/>
+          <w:szCs w:val="24"/>
+        </w:rPr>
+        <w:t>ecall=tp/(tp+fn</w:t>
+      </w:r>
       <w:bookmarkStart w:id="0" w:name="_GoBack"/>
       <w:bookmarkEnd w:id="0"/>
+      <w:r>
+        <w:rPr>
+          <w:rFonts w:hint="eastAsia"/>
+          <w:sz w:val="24"/>
+          <w:szCs w:val="24"/>
+        </w:rPr>
+        <w:t xml:space="preserve">)     </w:t>
+      </w:r>
     </w:p>
     <w:sectPr>
       <w:pgSz w:w="11906" w:h="16838"/>
@@ -507,6 +1099,22 @@
       <w:szCs w:val="44"/>
     </w:rPr>
   </w:style>
+  <w:style w:type="table" w:styleId="a3">
+    <w:name w:val="Table Grid"/>
+    <w:basedOn w:val="a1"/>
+    <w:uiPriority w:val="59"/>
+    <w:rsid w:val="00096667"/>
+    <w:tblPr>
+      <w:tblBorders>
+        <w:top w:val="single" w:sz="4" w:space="0" w:color="auto"/>
+        <w:left w:val="single" w:sz="4" w:space="0" w:color="auto"/>
+        <w:bottom w:val="single" w:sz="4" w:space="0" w:color="auto"/>
+        <w:right w:val="single" w:sz="4" w:space="0" w:color="auto"/>
+        <w:insideH w:val="single" w:sz="4" w:space="0" w:color="auto"/>
+        <w:insideV w:val="single" w:sz="4" w:space="0" w:color="auto"/>
+      </w:tblBorders>
+    </w:tblPr>
+  </w:style>
 </w:styles>
 </file>
 
@@ -733,6 +1341,22 @@
       <w:sz w:val="44"/>
       <w:szCs w:val="44"/>
     </w:rPr>
+  </w:style>
+  <w:style w:type="table" w:styleId="a3">
+    <w:name w:val="Table Grid"/>
+    <w:basedOn w:val="a1"/>
+    <w:uiPriority w:val="59"/>
+    <w:rsid w:val="00096667"/>
+    <w:tblPr>
+      <w:tblBorders>
+        <w:top w:val="single" w:sz="4" w:space="0" w:color="auto"/>
+        <w:left w:val="single" w:sz="4" w:space="0" w:color="auto"/>
+        <w:bottom w:val="single" w:sz="4" w:space="0" w:color="auto"/>
+        <w:right w:val="single" w:sz="4" w:space="0" w:color="auto"/>
+        <w:insideH w:val="single" w:sz="4" w:space="0" w:color="auto"/>
+        <w:insideV w:val="single" w:sz="4" w:space="0" w:color="auto"/>
+      </w:tblBorders>
+    </w:tblPr>
   </w:style>
 </w:styles>
 </file>

</xml_diff>